<commit_message>
Forgot question a) Renamed documents Added visual for question a)
</commit_message>
<xml_diff>
--- a/Assignments/BIProjectPart3/Palumbo_Robert_CIS570_SAS_Part2_QuestionAnswers.docx
+++ b/Assignments/BIProjectPart3/Palumbo_Robert_CIS570_SAS_Part2_QuestionAnswers.docx
@@ -230,11 +230,6 @@
           <w:sz w:val="24"/>
         </w:rPr>
         <w:tab/>
-      </w:r>
-      <w:r>
-        <w:rPr>
-          <w:sz w:val="24"/>
-        </w:rPr>
         <w:t xml:space="preserve">SAS Visual Analytics – </w:t>
       </w:r>
       <w:r>
@@ -262,7 +257,384 @@
         <w:rPr>
           <w:rFonts w:asciiTheme="minorHAnsi" w:hAnsiTheme="minorHAnsi" w:cstheme="minorHAnsi"/>
         </w:rPr>
-        <w:t xml:space="preserve">Question-1.  </w:t>
+        <w:t>Question</w:t>
+      </w:r>
+      <w:r>
+        <w:rPr>
+          <w:rFonts w:asciiTheme="minorHAnsi" w:hAnsiTheme="minorHAnsi" w:cstheme="minorHAnsi"/>
+        </w:rPr>
+        <w:t xml:space="preserve"> a)</w:t>
+      </w:r>
+    </w:p>
+    <w:p>
+      <w:pPr>
+        <w:autoSpaceDE w:val="0"/>
+        <w:autoSpaceDN w:val="0"/>
+        <w:adjustRightInd w:val="0"/>
+        <w:spacing w:after="0" w:line="240" w:lineRule="auto"/>
+        <w:ind w:firstLine="720"/>
+        <w:rPr>
+          <w:rFonts w:cstheme="minorHAnsi"/>
+          <w:sz w:val="24"/>
+          <w:szCs w:val="24"/>
+        </w:rPr>
+      </w:pPr>
+      <w:r>
+        <w:rPr>
+          <w:rFonts w:cstheme="minorHAnsi"/>
+          <w:sz w:val="24"/>
+          <w:szCs w:val="24"/>
+        </w:rPr>
+        <w:t xml:space="preserve">What is the product sale for each country in Africa for the year 2010? </w:t>
+      </w:r>
+    </w:p>
+    <w:p>
+      <w:pPr>
+        <w:autoSpaceDE w:val="0"/>
+        <w:autoSpaceDN w:val="0"/>
+        <w:adjustRightInd w:val="0"/>
+        <w:spacing w:before="240" w:after="240" w:line="240" w:lineRule="auto"/>
+        <w:ind w:firstLine="720"/>
+        <w:rPr>
+          <w:rFonts w:cstheme="minorHAnsi"/>
+          <w:color w:val="2E74B5" w:themeColor="accent5" w:themeShade="BF"/>
+          <w:sz w:val="24"/>
+          <w:szCs w:val="24"/>
+        </w:rPr>
+      </w:pPr>
+      <w:r>
+        <w:rPr>
+          <w:rFonts w:cstheme="minorHAnsi"/>
+          <w:color w:val="2E74B5" w:themeColor="accent5" w:themeShade="BF"/>
+          <w:sz w:val="24"/>
+          <w:szCs w:val="24"/>
+        </w:rPr>
+        <w:t>Refer to the following table:</w:t>
+      </w:r>
+    </w:p>
+    <w:p>
+      <w:pPr>
+        <w:autoSpaceDE w:val="0"/>
+        <w:autoSpaceDN w:val="0"/>
+        <w:adjustRightInd w:val="0"/>
+        <w:spacing w:after="0" w:line="240" w:lineRule="auto"/>
+        <w:ind w:firstLine="720"/>
+        <w:rPr>
+          <w:rFonts w:cstheme="minorHAnsi"/>
+          <w:sz w:val="24"/>
+          <w:szCs w:val="24"/>
+        </w:rPr>
+      </w:pPr>
+      <w:r>
+        <w:rPr>
+          <w:rFonts w:cstheme="minorHAnsi"/>
+          <w:noProof/>
+          <w:sz w:val="24"/>
+          <w:szCs w:val="24"/>
+        </w:rPr>
+        <w:drawing>
+          <wp:inline distT="0" distB="0" distL="0" distR="0" wp14:anchorId="7D8E5C4D" wp14:editId="12EB006C">
+            <wp:extent cx="2194560" cy="684827"/>
+            <wp:effectExtent l="0" t="0" r="0" b="1270"/>
+            <wp:docPr id="3" name="Picture 3"/>
+            <wp:cNvGraphicFramePr>
+              <a:graphicFrameLocks xmlns:a="http://schemas.openxmlformats.org/drawingml/2006/main" noChangeAspect="1"/>
+            </wp:cNvGraphicFramePr>
+            <a:graphic xmlns:a="http://schemas.openxmlformats.org/drawingml/2006/main">
+              <a:graphicData uri="http://schemas.openxmlformats.org/drawingml/2006/picture">
+                <pic:pic xmlns:pic="http://schemas.openxmlformats.org/drawingml/2006/picture">
+                  <pic:nvPicPr>
+                    <pic:cNvPr id="3" name="AfricaProductSalesByCountry2010.PNG"/>
+                    <pic:cNvPicPr/>
+                  </pic:nvPicPr>
+                  <pic:blipFill>
+                    <a:blip r:embed="rId5">
+                      <a:extLst>
+                        <a:ext uri="{28A0092B-C50C-407E-A947-70E740481C1C}">
+                          <a14:useLocalDpi xmlns:a14="http://schemas.microsoft.com/office/drawing/2010/main" val="0"/>
+                        </a:ext>
+                      </a:extLst>
+                    </a:blip>
+                    <a:stretch>
+                      <a:fillRect/>
+                    </a:stretch>
+                  </pic:blipFill>
+                  <pic:spPr>
+                    <a:xfrm>
+                      <a:off x="0" y="0"/>
+                      <a:ext cx="2218191" cy="692201"/>
+                    </a:xfrm>
+                    <a:prstGeom prst="rect">
+                      <a:avLst/>
+                    </a:prstGeom>
+                  </pic:spPr>
+                </pic:pic>
+              </a:graphicData>
+            </a:graphic>
+          </wp:inline>
+        </w:drawing>
+      </w:r>
+    </w:p>
+    <w:p>
+      <w:pPr>
+        <w:autoSpaceDE w:val="0"/>
+        <w:autoSpaceDN w:val="0"/>
+        <w:adjustRightInd w:val="0"/>
+        <w:spacing w:after="0" w:line="240" w:lineRule="auto"/>
+        <w:ind w:firstLine="720"/>
+        <w:rPr>
+          <w:rFonts w:cstheme="minorHAnsi"/>
+          <w:sz w:val="24"/>
+          <w:szCs w:val="24"/>
+        </w:rPr>
+      </w:pPr>
+    </w:p>
+    <w:p>
+      <w:pPr>
+        <w:autoSpaceDE w:val="0"/>
+        <w:autoSpaceDN w:val="0"/>
+        <w:adjustRightInd w:val="0"/>
+        <w:spacing w:after="240" w:line="240" w:lineRule="auto"/>
+        <w:ind w:firstLine="720"/>
+        <w:rPr>
+          <w:rFonts w:cstheme="minorHAnsi"/>
+          <w:sz w:val="24"/>
+          <w:szCs w:val="24"/>
+        </w:rPr>
+      </w:pPr>
+      <w:r>
+        <w:rPr>
+          <w:rFonts w:cstheme="minorHAnsi"/>
+          <w:sz w:val="24"/>
+          <w:szCs w:val="24"/>
+        </w:rPr>
+        <w:t>Which chart in your opinion</w:t>
+      </w:r>
+      <w:r>
+        <w:rPr>
+          <w:rFonts w:cstheme="minorHAnsi"/>
+          <w:sz w:val="24"/>
+          <w:szCs w:val="24"/>
+        </w:rPr>
+        <w:t xml:space="preserve"> </w:t>
+      </w:r>
+      <w:r>
+        <w:rPr>
+          <w:rFonts w:cstheme="minorHAnsi"/>
+          <w:sz w:val="24"/>
+          <w:szCs w:val="24"/>
+        </w:rPr>
+        <w:t>works best in answering the question?</w:t>
+      </w:r>
+      <w:r>
+        <w:rPr>
+          <w:rFonts w:cstheme="minorHAnsi"/>
+          <w:sz w:val="24"/>
+          <w:szCs w:val="24"/>
+        </w:rPr>
+        <w:t xml:space="preserve">  </w:t>
+      </w:r>
+    </w:p>
+    <w:p>
+      <w:pPr>
+        <w:autoSpaceDE w:val="0"/>
+        <w:autoSpaceDN w:val="0"/>
+        <w:adjustRightInd w:val="0"/>
+        <w:spacing w:after="0" w:line="240" w:lineRule="auto"/>
+        <w:ind w:firstLine="720"/>
+        <w:rPr>
+          <w:rFonts w:cstheme="minorHAnsi"/>
+          <w:sz w:val="24"/>
+          <w:szCs w:val="24"/>
+        </w:rPr>
+      </w:pPr>
+      <w:r>
+        <w:rPr>
+          <w:rFonts w:cstheme="minorHAnsi"/>
+          <w:sz w:val="24"/>
+          <w:szCs w:val="24"/>
+        </w:rPr>
+        <w:t>I created 3 charts</w:t>
+      </w:r>
+      <w:r>
+        <w:rPr>
+          <w:rFonts w:cstheme="minorHAnsi"/>
+          <w:sz w:val="24"/>
+          <w:szCs w:val="24"/>
+        </w:rPr>
+        <w:t>:</w:t>
+      </w:r>
+      <w:r>
+        <w:rPr>
+          <w:rFonts w:cstheme="minorHAnsi"/>
+          <w:sz w:val="24"/>
+          <w:szCs w:val="24"/>
+        </w:rPr>
+        <w:tab/>
+        <w:t xml:space="preserve">1) bar chart </w:t>
+      </w:r>
+      <w:r>
+        <w:rPr>
+          <w:rFonts w:cstheme="minorHAnsi"/>
+          <w:sz w:val="24"/>
+          <w:szCs w:val="24"/>
+        </w:rPr>
+        <w:tab/>
+        <w:t>2) tree map</w:t>
+      </w:r>
+      <w:r>
+        <w:rPr>
+          <w:rFonts w:cstheme="minorHAnsi"/>
+          <w:sz w:val="24"/>
+          <w:szCs w:val="24"/>
+        </w:rPr>
+        <w:tab/>
+        <w:t>3) Geo Map</w:t>
+      </w:r>
+    </w:p>
+    <w:p>
+      <w:pPr>
+        <w:autoSpaceDE w:val="0"/>
+        <w:autoSpaceDN w:val="0"/>
+        <w:adjustRightInd w:val="0"/>
+        <w:spacing w:after="0" w:line="240" w:lineRule="auto"/>
+        <w:ind w:firstLine="720"/>
+        <w:rPr>
+          <w:rFonts w:cstheme="minorHAnsi"/>
+          <w:sz w:val="24"/>
+          <w:szCs w:val="24"/>
+        </w:rPr>
+      </w:pPr>
+    </w:p>
+    <w:p>
+      <w:pPr>
+        <w:autoSpaceDE w:val="0"/>
+        <w:autoSpaceDN w:val="0"/>
+        <w:adjustRightInd w:val="0"/>
+        <w:spacing w:after="240" w:line="240" w:lineRule="auto"/>
+        <w:ind w:left="720"/>
+        <w:rPr>
+          <w:rFonts w:cstheme="minorHAnsi"/>
+          <w:sz w:val="24"/>
+          <w:szCs w:val="24"/>
+        </w:rPr>
+      </w:pPr>
+      <w:r>
+        <w:rPr>
+          <w:rFonts w:cstheme="minorHAnsi"/>
+          <w:sz w:val="24"/>
+          <w:szCs w:val="24"/>
+        </w:rPr>
+        <w:t xml:space="preserve">In my opinion the bar chart was by far the easiest visual to convey the desired message.  Each bar displayed the actual total product sales for the country and by visual inspection it was easy to identify the </w:t>
+      </w:r>
+      <w:r>
+        <w:rPr>
+          <w:rFonts w:cstheme="minorHAnsi"/>
+          <w:i/>
+          <w:sz w:val="24"/>
+          <w:szCs w:val="24"/>
+        </w:rPr>
+        <w:t xml:space="preserve">tallest </w:t>
+      </w:r>
+      <w:r>
+        <w:rPr>
+          <w:rFonts w:cstheme="minorHAnsi"/>
+          <w:sz w:val="24"/>
+          <w:szCs w:val="24"/>
+        </w:rPr>
+        <w:t>bar indicating the country with the highest product sales as shown in the following figure:</w:t>
+      </w:r>
+    </w:p>
+    <w:p>
+      <w:pPr>
+        <w:autoSpaceDE w:val="0"/>
+        <w:autoSpaceDN w:val="0"/>
+        <w:adjustRightInd w:val="0"/>
+        <w:spacing w:after="0" w:line="240" w:lineRule="auto"/>
+        <w:ind w:left="720"/>
+        <w:rPr>
+          <w:rFonts w:cstheme="minorHAnsi"/>
+          <w:sz w:val="24"/>
+          <w:szCs w:val="24"/>
+        </w:rPr>
+      </w:pPr>
+      <w:r>
+        <w:rPr>
+          <w:rFonts w:cstheme="minorHAnsi"/>
+          <w:noProof/>
+          <w:sz w:val="24"/>
+          <w:szCs w:val="24"/>
+        </w:rPr>
+        <w:drawing>
+          <wp:inline distT="0" distB="0" distL="0" distR="0" wp14:anchorId="4E90D019" wp14:editId="6D749C1B">
+            <wp:extent cx="4162697" cy="2780468"/>
+            <wp:effectExtent l="0" t="0" r="0" b="1270"/>
+            <wp:docPr id="4" name="Picture 4"/>
+            <wp:cNvGraphicFramePr>
+              <a:graphicFrameLocks xmlns:a="http://schemas.openxmlformats.org/drawingml/2006/main" noChangeAspect="1"/>
+            </wp:cNvGraphicFramePr>
+            <a:graphic xmlns:a="http://schemas.openxmlformats.org/drawingml/2006/main">
+              <a:graphicData uri="http://schemas.openxmlformats.org/drawingml/2006/picture">
+                <pic:pic xmlns:pic="http://schemas.openxmlformats.org/drawingml/2006/picture">
+                  <pic:nvPicPr>
+                    <pic:cNvPr id="4" name="Part2-Question1-AfricaProductSalesByCountry2010-BarChart-Visualization 1.png"/>
+                    <pic:cNvPicPr/>
+                  </pic:nvPicPr>
+                  <pic:blipFill>
+                    <a:blip r:embed="rId6">
+                      <a:extLst>
+                        <a:ext uri="{28A0092B-C50C-407E-A947-70E740481C1C}">
+                          <a14:useLocalDpi xmlns:a14="http://schemas.microsoft.com/office/drawing/2010/main" val="0"/>
+                        </a:ext>
+                      </a:extLst>
+                    </a:blip>
+                    <a:stretch>
+                      <a:fillRect/>
+                    </a:stretch>
+                  </pic:blipFill>
+                  <pic:spPr>
+                    <a:xfrm>
+                      <a:off x="0" y="0"/>
+                      <a:ext cx="4167933" cy="2783966"/>
+                    </a:xfrm>
+                    <a:prstGeom prst="rect">
+                      <a:avLst/>
+                    </a:prstGeom>
+                  </pic:spPr>
+                </pic:pic>
+              </a:graphicData>
+            </a:graphic>
+          </wp:inline>
+        </w:drawing>
+      </w:r>
+    </w:p>
+    <w:p>
+      <w:pPr>
+        <w:autoSpaceDE w:val="0"/>
+        <w:autoSpaceDN w:val="0"/>
+        <w:adjustRightInd w:val="0"/>
+        <w:spacing w:after="0" w:line="240" w:lineRule="auto"/>
+        <w:ind w:firstLine="720"/>
+        <w:rPr>
+          <w:rFonts w:cstheme="minorHAnsi"/>
+        </w:rPr>
+      </w:pPr>
+    </w:p>
+    <w:p>
+      <w:pPr>
+        <w:pStyle w:val="Default"/>
+        <w:spacing w:after="200"/>
+        <w:jc w:val="both"/>
+        <w:rPr>
+          <w:rFonts w:asciiTheme="minorHAnsi" w:hAnsiTheme="minorHAnsi" w:cstheme="minorHAnsi"/>
+        </w:rPr>
+      </w:pPr>
+      <w:r>
+        <w:rPr>
+          <w:rFonts w:asciiTheme="minorHAnsi" w:hAnsiTheme="minorHAnsi" w:cstheme="minorHAnsi"/>
+        </w:rPr>
+        <w:lastRenderedPageBreak/>
+        <w:t>Question b)</w:t>
       </w:r>
     </w:p>
     <w:p>
@@ -280,21 +652,7 @@
         <w:rPr>
           <w:rFonts w:asciiTheme="minorHAnsi" w:hAnsiTheme="minorHAnsi" w:cstheme="minorHAnsi"/>
         </w:rPr>
-        <w:t xml:space="preserve">How much was the product sales of "Plush" product line in Beijing and Valencia for years </w:t>
-      </w:r>
-      <w:bookmarkStart w:id="0" w:name="_GoBack"/>
-      <w:bookmarkEnd w:id="0"/>
-      <w:r>
-        <w:rPr>
-          <w:rFonts w:asciiTheme="minorHAnsi" w:hAnsiTheme="minorHAnsi" w:cstheme="minorHAnsi"/>
-        </w:rPr>
-        <w:t>2010, 2011 and 2012</w:t>
-      </w:r>
-      <w:r>
-        <w:rPr>
-          <w:rFonts w:asciiTheme="minorHAnsi" w:hAnsiTheme="minorHAnsi" w:cstheme="minorHAnsi"/>
-        </w:rPr>
-        <w:t>?</w:t>
+        <w:t>How much was the product sales of "Plush" product line in Beijing and Valencia for years 2010, 2011 and 2012?</w:t>
       </w:r>
       <w:r>
         <w:rPr>
@@ -356,7 +714,7 @@
                     <pic:cNvPicPr/>
                   </pic:nvPicPr>
                   <pic:blipFill>
-                    <a:blip r:embed="rId5">
+                    <a:blip r:embed="rId7">
                       <a:extLst>
                         <a:ext uri="{28A0092B-C50C-407E-A947-70E740481C1C}">
                           <a14:useLocalDpi xmlns:a14="http://schemas.microsoft.com/office/drawing/2010/main" val="0"/>
@@ -418,7 +776,25 @@
           <w:szCs w:val="22"/>
         </w:rPr>
         <w:lastRenderedPageBreak/>
-        <w:t xml:space="preserve">Question-2.  </w:t>
+        <w:t>Question</w:t>
+      </w:r>
+      <w:r>
+        <w:rPr>
+          <w:rFonts w:asciiTheme="minorHAnsi" w:hAnsiTheme="minorHAnsi" w:cstheme="minorHAnsi"/>
+          <w:sz w:val="22"/>
+          <w:szCs w:val="22"/>
+        </w:rPr>
+        <w:t xml:space="preserve"> c)</w:t>
+      </w:r>
+      <w:bookmarkStart w:id="0" w:name="_GoBack"/>
+      <w:bookmarkEnd w:id="0"/>
+      <w:r>
+        <w:rPr>
+          <w:rFonts w:asciiTheme="minorHAnsi" w:hAnsiTheme="minorHAnsi" w:cstheme="minorHAnsi"/>
+          <w:sz w:val="22"/>
+          <w:szCs w:val="22"/>
+        </w:rPr>
+        <w:t xml:space="preserve"> </w:t>
       </w:r>
     </w:p>
     <w:p>
@@ -543,7 +919,7 @@
                     <pic:cNvPicPr/>
                   </pic:nvPicPr>
                   <pic:blipFill>
-                    <a:blip r:embed="rId6">
+                    <a:blip r:embed="rId8">
                       <a:extLst>
                         <a:ext uri="{28A0092B-C50C-407E-A947-70E740481C1C}">
                           <a14:useLocalDpi xmlns:a14="http://schemas.microsoft.com/office/drawing/2010/main" val="0"/>

</xml_diff>